<commit_message>
revise docx and pdf
</commit_message>
<xml_diff>
--- a/Assignments/Assignment_1/HW1_NTUST_M11207521.docx
+++ b/Assignments/Assignment_1/HW1_NTUST_M11207521.docx
@@ -3904,7 +3904,7 @@
           <w:spacing w:val="10"/>
         </w:rPr>
         <w:drawing>
-          <wp:inline distT="0" distB="0" distL="0" distR="0" wp14:anchorId="26FBEB2F" wp14:editId="1B28B3BA">
+          <wp:inline distT="0" distB="0" distL="0" distR="0" wp14:anchorId="26FBEB2F" wp14:editId="4DC22E90">
             <wp:extent cx="2640072" cy="2836504"/>
             <wp:effectExtent l="0" t="0" r="8255" b="2540"/>
             <wp:docPr id="1691431248" name="圖片 2" descr="一張含有 文字, 螢幕擷取畫面, 陳列, 軟體 的圖片&#10;&#10;自動產生的描述"/>
@@ -5643,7 +5643,7 @@
           <w:spacing w:val="10"/>
         </w:rPr>
         <w:drawing>
-          <wp:inline distT="0" distB="0" distL="0" distR="0" wp14:anchorId="087B12B1" wp14:editId="7C31BCE6">
+          <wp:inline distT="0" distB="0" distL="0" distR="0" wp14:anchorId="087B12B1" wp14:editId="611A6C86">
             <wp:extent cx="2433816" cy="2613436"/>
             <wp:effectExtent l="0" t="0" r="5080" b="0"/>
             <wp:docPr id="1556923989" name="圖片 4" descr="一張含有 文字, 螢幕擷取畫面, 陳列, 軟體 的圖片&#10;&#10;自動產生的描述"/>
@@ -6482,7 +6482,31 @@
           <w:szCs w:val="16"/>
           <w:bdr w:val="none" w:sz="0" w:space="0" w:color="auto" w:frame="1"/>
         </w:rPr>
-        <w:t xml:space="preserve">t proc proc </w:t>
+        <w:t xml:space="preserve">t proc </w:t>
+      </w:r>
+      <w:r>
+        <w:rPr>
+          <w:rStyle w:val="pln"/>
+          <w:rFonts w:ascii="Consolas" w:eastAsiaTheme="minorEastAsia" w:hAnsi="Consolas" w:cs="細明體" w:hint="eastAsia"/>
+          <w:color w:val="000000"/>
+          <w:spacing w:val="10"/>
+          <w:sz w:val="16"/>
+          <w:szCs w:val="16"/>
+          <w:bdr w:val="none" w:sz="0" w:space="0" w:color="auto" w:frame="1"/>
+        </w:rPr>
+        <w:t>none</w:t>
+      </w:r>
+      <w:r>
+        <w:rPr>
+          <w:rStyle w:val="pln"/>
+          <w:rFonts w:ascii="Consolas" w:eastAsia="Microsoft YaHei" w:hAnsi="Consolas" w:cs="細明體"/>
+          <w:color w:val="000000"/>
+          <w:spacing w:val="10"/>
+          <w:sz w:val="16"/>
+          <w:szCs w:val="16"/>
+          <w:bdr w:val="none" w:sz="0" w:space="0" w:color="auto" w:frame="1"/>
+        </w:rPr>
+        <w:t xml:space="preserve"> </w:t>
       </w:r>
       <w:r>
         <w:rPr>
@@ -6560,7 +6584,31 @@
           <w:szCs w:val="16"/>
           <w:bdr w:val="none" w:sz="0" w:space="0" w:color="auto" w:frame="1"/>
         </w:rPr>
-        <w:t xml:space="preserve">t sysfs proc </w:t>
+        <w:t xml:space="preserve">t sysfs </w:t>
+      </w:r>
+      <w:r>
+        <w:rPr>
+          <w:rStyle w:val="pln"/>
+          <w:rFonts w:ascii="Consolas" w:eastAsiaTheme="minorEastAsia" w:hAnsi="Consolas" w:cs="細明體" w:hint="eastAsia"/>
+          <w:color w:val="000000"/>
+          <w:spacing w:val="10"/>
+          <w:sz w:val="16"/>
+          <w:szCs w:val="16"/>
+          <w:bdr w:val="none" w:sz="0" w:space="0" w:color="auto" w:frame="1"/>
+        </w:rPr>
+        <w:t>none</w:t>
+      </w:r>
+      <w:r>
+        <w:rPr>
+          <w:rStyle w:val="pln"/>
+          <w:rFonts w:ascii="Consolas" w:eastAsia="Microsoft YaHei" w:hAnsi="Consolas" w:cs="細明體"/>
+          <w:color w:val="000000"/>
+          <w:spacing w:val="10"/>
+          <w:sz w:val="16"/>
+          <w:szCs w:val="16"/>
+          <w:bdr w:val="none" w:sz="0" w:space="0" w:color="auto" w:frame="1"/>
+        </w:rPr>
+        <w:t xml:space="preserve"> </w:t>
       </w:r>
       <w:r>
         <w:rPr>

</xml_diff>